<commit_message>
WS Trek Resume & Remove References
</commit_message>
<xml_diff>
--- a/SD_Resume_3.docx
+++ b/SD_Resume_3.docx
@@ -160,7 +160,10 @@
               <w:pStyle w:val="Heading1"/>
             </w:pPr>
             <w:r>
-              <w:t>SIDE PROJECTS</w:t>
+              <w:t>PERSONAL</w:t>
+            </w:r>
+            <w:r>
+              <w:t xml:space="preserve"> PROJECTS</w:t>
             </w:r>
           </w:p>
         </w:tc>
@@ -358,7 +361,10 @@
               <w:ind w:left="342" w:hanging="198"/>
             </w:pPr>
             <w:r>
-              <w:t>I created classes that read, store and manipulate sliding puzzles or any size n*m. The interaction with the puzzle is done through the console commands.</w:t>
+              <w:t>C</w:t>
+            </w:r>
+            <w:r>
+              <w:t>reated classes that read, store and manipulate sliding puzzles or any size n*m. The interaction with the puzzle is done through the console commands.</w:t>
             </w:r>
           </w:p>
           <w:p>
@@ -369,10 +375,45 @@
                 <w:numId w:val="8"/>
               </w:numPr>
               <w:ind w:left="342" w:hanging="198"/>
-            </w:pPr>
-            <w:r>
-              <w:t xml:space="preserve">The main purpose of this puzzle was to implement AI algorithms from scratch that solve the puzzle of any size. </w:t>
-            </w:r>
+              <w:rPr>
+                <w:color w:val="BF9268" w:themeColor="accent2"/>
+              </w:rPr>
+            </w:pPr>
+            <w:bookmarkStart w:id="0" w:name="_Hlk67573449"/>
+            <w:r>
+              <w:t>I</w:t>
+            </w:r>
+            <w:r>
+              <w:t>mplement</w:t>
+            </w:r>
+            <w:r>
+              <w:t>ed</w:t>
+            </w:r>
+            <w:r>
+              <w:t xml:space="preserve"> </w:t>
+            </w:r>
+            <w:r>
+              <w:t>A*, beam, and bi-directional</w:t>
+            </w:r>
+            <w:r>
+              <w:t xml:space="preserve"> </w:t>
+            </w:r>
+            <w:r>
+              <w:t>AI</w:t>
+            </w:r>
+            <w:r>
+              <w:t xml:space="preserve"> search</w:t>
+            </w:r>
+            <w:r>
+              <w:t xml:space="preserve"> algorithms</w:t>
+            </w:r>
+            <w:r>
+              <w:t xml:space="preserve"> </w:t>
+            </w:r>
+            <w:r>
+              <w:t xml:space="preserve">from scratch that solve the puzzle of any size. </w:t>
+            </w:r>
+            <w:bookmarkEnd w:id="0"/>
           </w:p>
           <w:p>
             <w:pPr>
@@ -382,25 +423,6 @@
                 <w:numId w:val="8"/>
               </w:numPr>
               <w:ind w:left="342" w:hanging="198"/>
-            </w:pPr>
-            <w:r>
-              <w:t>I implemented A*, beam</w:t>
-            </w:r>
-            <w:r>
-              <w:t>,</w:t>
-            </w:r>
-            <w:r>
-              <w:t xml:space="preserve"> and bi-directional search algorithms. </w:t>
-            </w:r>
-          </w:p>
-          <w:p>
-            <w:pPr>
-              <w:pStyle w:val="Text"/>
-              <w:numPr>
-                <w:ilvl w:val="0"/>
-                <w:numId w:val="8"/>
-              </w:numPr>
-              <w:ind w:left="342" w:hanging="198"/>
               <w:rPr>
                 <w:color w:val="BF9268" w:themeColor="accent2"/>
               </w:rPr>
@@ -411,7 +433,7 @@
                   <w:rStyle w:val="Hyperlink"/>
                   <w:color w:val="BF9268" w:themeColor="accent2"/>
                 </w:rPr>
-                <w:t>https://github.com/fedorenkood/8-Puzzle</w:t>
+                <w:t>github.com/fedorenkood/8-Puzzle</w:t>
               </w:r>
             </w:hyperlink>
           </w:p>
@@ -419,7 +441,7 @@
       </w:tr>
       <w:tr>
         <w:trPr>
-          <w:trHeight w:val="2835"/>
+          <w:trHeight w:val="2565"/>
         </w:trPr>
         <w:tc>
           <w:tcPr>
@@ -952,6 +974,7 @@
                 <w15:appearance w15:val="hidden"/>
                 <w:text/>
               </w:sdtPr>
+              <w:sdtEndPr/>
               <w:sdtContent>
                 <w:r>
                   <w:rPr>
@@ -1038,7 +1061,10 @@
               <w:pStyle w:val="Heading1"/>
             </w:pPr>
             <w:r>
-              <w:t>WORK HISTORY</w:t>
+              <w:t xml:space="preserve">WORK </w:t>
+            </w:r>
+            <w:r>
+              <w:t>EXPERIENCE</w:t>
             </w:r>
           </w:p>
         </w:tc>
@@ -1067,12 +1093,19 @@
             <w:pPr>
               <w:pStyle w:val="Style1"/>
             </w:pPr>
+            <w:bookmarkStart w:id="1" w:name="_Hlk67573508"/>
             <w:r>
               <w:t xml:space="preserve">Full-Stack Web Developer </w:t>
             </w:r>
-            <w:r>
-              <w:t>| Freelance, self-employed</w:t>
-            </w:r>
+            <w:bookmarkEnd w:id="1"/>
+            <w:r>
+              <w:t xml:space="preserve">| </w:t>
+            </w:r>
+            <w:bookmarkStart w:id="2" w:name="_Hlk67573533"/>
+            <w:r>
+              <w:t>Freelance, self-employed</w:t>
+            </w:r>
+            <w:bookmarkEnd w:id="2"/>
           </w:p>
           <w:p>
             <w:pPr>
@@ -1098,6 +1131,7 @@
               </w:numPr>
               <w:ind w:left="360" w:hanging="216"/>
             </w:pPr>
+            <w:bookmarkStart w:id="3" w:name="_Hlk67573561"/>
             <w:r>
               <w:t>Developed</w:t>
             </w:r>
@@ -1270,29 +1304,65 @@
                 <w:color w:val="242935" w:themeColor="accent1" w:themeShade="BF"/>
                 <w:sz w:val="20"/>
               </w:rPr>
-              <w:t>Teacher Assistant | Brigham Young University-Idaho</w:t>
-            </w:r>
-          </w:p>
-          <w:p>
-            <w:pPr>
-              <w:keepNext/>
-              <w:keepLines/>
-              <w:outlineLvl w:val="4"/>
+              <w:t xml:space="preserve">Teacher Assistant | </w:t>
+            </w:r>
+            <w:r>
               <w:rPr>
                 <w:rFonts w:asciiTheme="majorHAnsi" w:eastAsiaTheme="majorEastAsia" w:hAnsiTheme="majorHAnsi" w:cstheme="majorBidi"/>
                 <w:b/>
                 <w:color w:val="242935" w:themeColor="accent1" w:themeShade="BF"/>
                 <w:sz w:val="20"/>
               </w:rPr>
-            </w:pPr>
-            <w:r>
+              <w:t>Case Western Reserve University</w:t>
+            </w:r>
+          </w:p>
+          <w:p>
+            <w:pPr>
+              <w:keepNext/>
+              <w:keepLines/>
+              <w:outlineLvl w:val="4"/>
               <w:rPr>
                 <w:rFonts w:asciiTheme="majorHAnsi" w:eastAsiaTheme="majorEastAsia" w:hAnsiTheme="majorHAnsi" w:cstheme="majorBidi"/>
                 <w:b/>
                 <w:color w:val="242935" w:themeColor="accent1" w:themeShade="BF"/>
                 <w:sz w:val="20"/>
               </w:rPr>
-              <w:t>January 2020 - July 2020 | Rexburg, ID</w:t>
+            </w:pPr>
+            <w:r>
+              <w:rPr>
+                <w:rFonts w:asciiTheme="majorHAnsi" w:eastAsiaTheme="majorEastAsia" w:hAnsiTheme="majorHAnsi" w:cstheme="majorBidi"/>
+                <w:b/>
+                <w:color w:val="242935" w:themeColor="accent1" w:themeShade="BF"/>
+                <w:sz w:val="20"/>
+              </w:rPr>
+              <w:t xml:space="preserve">January 2020 - </w:t>
+            </w:r>
+            <w:r>
+              <w:rPr>
+                <w:rFonts w:asciiTheme="majorHAnsi" w:eastAsiaTheme="majorEastAsia" w:hAnsiTheme="majorHAnsi" w:cstheme="majorBidi"/>
+                <w:b/>
+                <w:color w:val="242935" w:themeColor="accent1" w:themeShade="BF"/>
+                <w:sz w:val="20"/>
+              </w:rPr>
+              <w:t>Present</w:t>
+            </w:r>
+            <w:r>
+              <w:rPr>
+                <w:rFonts w:asciiTheme="majorHAnsi" w:eastAsiaTheme="majorEastAsia" w:hAnsiTheme="majorHAnsi" w:cstheme="majorBidi"/>
+                <w:b/>
+                <w:color w:val="242935" w:themeColor="accent1" w:themeShade="BF"/>
+                <w:sz w:val="20"/>
+              </w:rPr>
+              <w:t xml:space="preserve"> |</w:t>
+            </w:r>
+            <w:r>
+              <w:rPr>
+                <w:rFonts w:asciiTheme="majorHAnsi" w:eastAsiaTheme="majorEastAsia" w:hAnsiTheme="majorHAnsi" w:cstheme="majorBidi"/>
+                <w:b/>
+                <w:color w:val="242935" w:themeColor="accent1" w:themeShade="BF"/>
+                <w:sz w:val="20"/>
+              </w:rPr>
+              <w:t xml:space="preserve"> Cleveland, OH</w:t>
             </w:r>
           </w:p>
           <w:p>
@@ -1313,7 +1383,35 @@
                 <w:color w:val="404040" w:themeColor="text1" w:themeTint="BF"/>
                 <w:sz w:val="20"/>
               </w:rPr>
-              <w:t xml:space="preserve">Worked as Teacher Assistant for Computer Science professor in 4 C++ and Python sections. </w:t>
+              <w:t xml:space="preserve">Worked as Teacher Assistant for Computer Science professor in </w:t>
+            </w:r>
+            <w:r>
+              <w:rPr>
+                <w:color w:val="404040" w:themeColor="text1" w:themeTint="BF"/>
+                <w:sz w:val="20"/>
+              </w:rPr>
+              <w:t>8</w:t>
+            </w:r>
+            <w:r>
+              <w:rPr>
+                <w:color w:val="404040" w:themeColor="text1" w:themeTint="BF"/>
+                <w:sz w:val="20"/>
+              </w:rPr>
+              <w:t xml:space="preserve"> </w:t>
+            </w:r>
+            <w:r>
+              <w:rPr>
+                <w:color w:val="404040" w:themeColor="text1" w:themeTint="BF"/>
+                <w:sz w:val="20"/>
+              </w:rPr>
+              <w:t>MATLAB</w:t>
+            </w:r>
+            <w:r>
+              <w:rPr>
+                <w:color w:val="404040" w:themeColor="text1" w:themeTint="BF"/>
+                <w:sz w:val="20"/>
+              </w:rPr>
+              <w:t xml:space="preserve"> sections. </w:t>
             </w:r>
           </w:p>
           <w:p>
@@ -1343,6 +1441,13 @@
               </w:rPr>
               <w:t>s</w:t>
             </w:r>
+            <w:r>
+              <w:rPr>
+                <w:color w:val="404040" w:themeColor="text1" w:themeTint="BF"/>
+                <w:sz w:val="20"/>
+              </w:rPr>
+              <w:t>.</w:t>
+            </w:r>
           </w:p>
           <w:p>
             <w:pPr>
@@ -1362,7 +1467,71 @@
                 <w:color w:val="404040" w:themeColor="text1" w:themeTint="BF"/>
                 <w:sz w:val="20"/>
               </w:rPr>
-              <w:t xml:space="preserve">Oversaw the Computer Science help lab </w:t>
+              <w:t>Improved and reviewed assignments</w:t>
+            </w:r>
+            <w:r>
+              <w:rPr>
+                <w:color w:val="404040" w:themeColor="text1" w:themeTint="BF"/>
+                <w:sz w:val="20"/>
+              </w:rPr>
+              <w:t>.</w:t>
+            </w:r>
+          </w:p>
+          <w:p>
+            <w:pPr>
+              <w:keepNext/>
+              <w:keepLines/>
+              <w:spacing w:before="160"/>
+              <w:outlineLvl w:val="4"/>
+              <w:rPr>
+                <w:rFonts w:asciiTheme="majorHAnsi" w:eastAsiaTheme="majorEastAsia" w:hAnsiTheme="majorHAnsi" w:cstheme="majorBidi"/>
+                <w:b/>
+                <w:color w:val="242935" w:themeColor="accent1" w:themeShade="BF"/>
+                <w:sz w:val="20"/>
+              </w:rPr>
+            </w:pPr>
+            <w:bookmarkStart w:id="4" w:name="_Hlk67573648"/>
+            <w:bookmarkEnd w:id="3"/>
+            <w:r>
+              <w:rPr>
+                <w:rFonts w:asciiTheme="majorHAnsi" w:eastAsiaTheme="majorEastAsia" w:hAnsiTheme="majorHAnsi" w:cstheme="majorBidi"/>
+                <w:b/>
+                <w:color w:val="242935" w:themeColor="accent1" w:themeShade="BF"/>
+                <w:sz w:val="20"/>
+              </w:rPr>
+              <w:t>Teacher Assistant </w:t>
+            </w:r>
+            <w:bookmarkEnd w:id="4"/>
+            <w:r>
+              <w:rPr>
+                <w:rFonts w:asciiTheme="majorHAnsi" w:eastAsiaTheme="majorEastAsia" w:hAnsiTheme="majorHAnsi" w:cstheme="majorBidi"/>
+                <w:b/>
+                <w:color w:val="242935" w:themeColor="accent1" w:themeShade="BF"/>
+                <w:sz w:val="20"/>
+              </w:rPr>
+              <w:t>| Brigham Young University-Idaho</w:t>
+            </w:r>
+          </w:p>
+          <w:p>
+            <w:pPr>
+              <w:keepNext/>
+              <w:keepLines/>
+              <w:outlineLvl w:val="4"/>
+              <w:rPr>
+                <w:rFonts w:asciiTheme="majorHAnsi" w:eastAsiaTheme="majorEastAsia" w:hAnsiTheme="majorHAnsi" w:cstheme="majorBidi"/>
+                <w:b/>
+                <w:color w:val="242935" w:themeColor="accent1" w:themeShade="BF"/>
+                <w:sz w:val="20"/>
+              </w:rPr>
+            </w:pPr>
+            <w:r>
+              <w:rPr>
+                <w:rFonts w:asciiTheme="majorHAnsi" w:eastAsiaTheme="majorEastAsia" w:hAnsiTheme="majorHAnsi" w:cstheme="majorBidi"/>
+                <w:b/>
+                <w:color w:val="242935" w:themeColor="accent1" w:themeShade="BF"/>
+                <w:sz w:val="20"/>
+              </w:rPr>
+              <w:t>January 2020 - July 2020 | Rexburg, ID</w:t>
             </w:r>
           </w:p>
           <w:p>
@@ -1383,7 +1552,91 @@
                 <w:color w:val="404040" w:themeColor="text1" w:themeTint="BF"/>
                 <w:sz w:val="20"/>
               </w:rPr>
-              <w:t>Supervisor: Nate Phillips, Computer Science &amp; Elec Eng. Faculty, +12084967625, phillipsken@byui.edu</w:t>
+              <w:t xml:space="preserve">Worked as Teacher Assistant for Computer Science professor in 4 C++ and Python sections. </w:t>
+            </w:r>
+          </w:p>
+          <w:p>
+            <w:pPr>
+              <w:numPr>
+                <w:ilvl w:val="0"/>
+                <w:numId w:val="1"/>
+              </w:numPr>
+              <w:spacing w:line="288" w:lineRule="auto"/>
+              <w:ind w:left="360"/>
+              <w:rPr>
+                <w:color w:val="404040" w:themeColor="text1" w:themeTint="BF"/>
+                <w:sz w:val="20"/>
+              </w:rPr>
+            </w:pPr>
+            <w:r>
+              <w:rPr>
+                <w:color w:val="404040" w:themeColor="text1" w:themeTint="BF"/>
+                <w:sz w:val="20"/>
+              </w:rPr>
+              <w:t>Graded more than a 1000 of coding projects and homework</w:t>
+            </w:r>
+            <w:r>
+              <w:rPr>
+                <w:color w:val="404040" w:themeColor="text1" w:themeTint="BF"/>
+                <w:sz w:val="20"/>
+              </w:rPr>
+              <w:t>s</w:t>
+            </w:r>
+          </w:p>
+          <w:p>
+            <w:pPr>
+              <w:numPr>
+                <w:ilvl w:val="0"/>
+                <w:numId w:val="1"/>
+              </w:numPr>
+              <w:spacing w:line="288" w:lineRule="auto"/>
+              <w:ind w:left="360"/>
+              <w:rPr>
+                <w:color w:val="404040" w:themeColor="text1" w:themeTint="BF"/>
+                <w:sz w:val="20"/>
+              </w:rPr>
+            </w:pPr>
+            <w:r>
+              <w:rPr>
+                <w:color w:val="404040" w:themeColor="text1" w:themeTint="BF"/>
+                <w:sz w:val="20"/>
+              </w:rPr>
+              <w:t>Led</w:t>
+            </w:r>
+            <w:r>
+              <w:rPr>
+                <w:color w:val="404040" w:themeColor="text1" w:themeTint="BF"/>
+                <w:sz w:val="20"/>
+              </w:rPr>
+              <w:t xml:space="preserve"> Computer Science help lab</w:t>
+            </w:r>
+            <w:r>
+              <w:rPr>
+                <w:color w:val="404040" w:themeColor="text1" w:themeTint="BF"/>
+                <w:sz w:val="20"/>
+              </w:rPr>
+              <w:t xml:space="preserve"> with more than </w:t>
+            </w:r>
+            <w:r>
+              <w:rPr>
+                <w:color w:val="404040" w:themeColor="text1" w:themeTint="BF"/>
+                <w:sz w:val="20"/>
+              </w:rPr>
+              <w:t>2</w:t>
+            </w:r>
+            <w:r>
+              <w:rPr>
+                <w:color w:val="404040" w:themeColor="text1" w:themeTint="BF"/>
+                <w:sz w:val="20"/>
+              </w:rPr>
+              <w:t>0 students</w:t>
+            </w:r>
+            <w:r>
+              <w:rPr>
+                <w:color w:val="404040" w:themeColor="text1" w:themeTint="BF"/>
+                <w:sz w:val="20"/>
+              </w:rPr>
+              <w:t>.</w:t>
             </w:r>
           </w:p>
           <w:p>
@@ -1512,46 +1765,6 @@
             <w:r>
               <w:t xml:space="preserve">Conducted more than 300 tutoring sessions.  </w:t>
             </w:r>
-          </w:p>
-          <w:p>
-            <w:pPr>
-              <w:pStyle w:val="Text"/>
-              <w:numPr>
-                <w:ilvl w:val="0"/>
-                <w:numId w:val="1"/>
-              </w:numPr>
-              <w:ind w:left="360"/>
-            </w:pPr>
-            <w:r>
-              <w:t xml:space="preserve">Supervisor: </w:t>
-            </w:r>
-            <w:r>
-              <w:t>Daniel Baird</w:t>
-            </w:r>
-            <w:r>
-              <w:t xml:space="preserve">, </w:t>
-            </w:r>
-            <w:r>
-              <w:t>Academic Support Centers Faculty</w:t>
-            </w:r>
-            <w:r>
-              <w:t xml:space="preserve">, </w:t>
-            </w:r>
-            <w:r>
-              <w:t>+12084964276</w:t>
-            </w:r>
-            <w:r>
-              <w:t xml:space="preserve">, </w:t>
-            </w:r>
-            <w:r>
-              <w:t>bairdd@byui.edu</w:t>
-            </w:r>
-          </w:p>
-          <w:p>
-            <w:pPr>
-              <w:pStyle w:val="Text"/>
-              <w:ind w:left="720"/>
-            </w:pPr>
           </w:p>
         </w:tc>
       </w:tr>
@@ -3599,14 +3812,14 @@
     <w:charset w:val="CC"/>
     <w:family w:val="roman"/>
     <w:pitch w:val="variable"/>
-    <w:sig w:usb0="E0002EFF" w:usb1="C000785B" w:usb2="00000009" w:usb3="00000000" w:csb0="000001FF" w:csb1="00000000"/>
+    <w:sig w:usb0="E0002AFF" w:usb1="C0007843" w:usb2="00000009" w:usb3="00000000" w:csb0="000001FF" w:csb1="00000000"/>
   </w:font>
   <w:font w:name="Courier New">
     <w:panose1 w:val="02070309020205020404"/>
     <w:charset w:val="CC"/>
     <w:family w:val="modern"/>
     <w:pitch w:val="fixed"/>
-    <w:sig w:usb0="E0002EFF" w:usb1="C0007843" w:usb2="00000009" w:usb3="00000000" w:csb0="000001FF" w:csb1="00000000"/>
+    <w:sig w:usb0="E0002AFF" w:usb1="C0007843" w:usb2="00000009" w:usb3="00000000" w:csb0="000001FF" w:csb1="00000000"/>
   </w:font>
   <w:font w:name="Wingdings">
     <w:panose1 w:val="05000000000000000000"/>
@@ -3632,7 +3845,7 @@
     <w:charset w:val="CC"/>
     <w:family w:val="swiss"/>
     <w:pitch w:val="variable"/>
-    <w:sig w:usb0="E0002EFF" w:usb1="C000785B" w:usb2="00000009" w:usb3="00000000" w:csb0="000001FF" w:csb1="00000000"/>
+    <w:sig w:usb0="E0002AFF" w:usb1="C0007843" w:usb2="00000009" w:usb3="00000000" w:csb0="000001FF" w:csb1="00000000"/>
   </w:font>
   <w:font w:name="Times New Roman (Body CS)">
     <w:altName w:val="Times New Roman"/>
@@ -3647,14 +3860,14 @@
     <w:charset w:val="CC"/>
     <w:family w:val="swiss"/>
     <w:pitch w:val="variable"/>
-    <w:sig w:usb0="E4002EFF" w:usb1="C000247B" w:usb2="00000009" w:usb3="00000000" w:csb0="000001FF" w:csb1="00000000"/>
+    <w:sig w:usb0="E0002AFF" w:usb1="4000ACFF" w:usb2="00000001" w:usb3="00000000" w:csb0="000001FF" w:csb1="00000000"/>
   </w:font>
   <w:font w:name="Calibri Light">
     <w:panose1 w:val="020F0302020204030204"/>
     <w:charset w:val="CC"/>
     <w:family w:val="swiss"/>
     <w:pitch w:val="variable"/>
-    <w:sig w:usb0="E4002EFF" w:usb1="C000247B" w:usb2="00000009" w:usb3="00000000" w:csb0="000001FF" w:csb1="00000000"/>
+    <w:sig w:usb0="A0002AEF" w:usb1="4000207B" w:usb2="00000000" w:usb3="00000000" w:csb0="000001FF" w:csb1="00000000"/>
   </w:font>
 </w:fonts>
 </file>
@@ -3679,6 +3892,7 @@
     <w:rsid w:val="000B04C3"/>
     <w:rsid w:val="0012788D"/>
     <w:rsid w:val="00161050"/>
+    <w:rsid w:val="001C5A64"/>
     <w:rsid w:val="001E1EE4"/>
     <w:rsid w:val="002D0BB5"/>
     <w:rsid w:val="002F375F"/>
@@ -3691,6 +3905,7 @@
     <w:rsid w:val="004545EC"/>
     <w:rsid w:val="00571DE3"/>
     <w:rsid w:val="005C20B8"/>
+    <w:rsid w:val="00684F70"/>
     <w:rsid w:val="0071732D"/>
     <w:rsid w:val="00792179"/>
     <w:rsid w:val="0079261A"/>
@@ -3700,6 +3915,7 @@
     <w:rsid w:val="00AA50CF"/>
     <w:rsid w:val="00B22067"/>
     <w:rsid w:val="00BA5A47"/>
+    <w:rsid w:val="00BA6B21"/>
     <w:rsid w:val="00C427DC"/>
     <w:rsid w:val="00D905B5"/>
     <w:rsid w:val="00D94963"/>
@@ -4173,34 +4389,6 @@
     <w:name w:val="48C4ACBAF4EE4003A99920DBEB3B19F3"/>
     <w:rsid w:val="0012788D"/>
   </w:style>
-  <w:style w:type="paragraph" w:customStyle="1" w:styleId="988FF187C928404FBF3AE7825CB9E2C2">
-    <w:name w:val="988FF187C928404FBF3AE7825CB9E2C2"/>
-    <w:rsid w:val="009125B7"/>
-  </w:style>
-  <w:style w:type="paragraph" w:customStyle="1" w:styleId="2C5A0394D6274D408E71DDDDC375310A">
-    <w:name w:val="2C5A0394D6274D408E71DDDDC375310A"/>
-    <w:rsid w:val="009125B7"/>
-  </w:style>
-  <w:style w:type="paragraph" w:customStyle="1" w:styleId="6367FCA784544657BDFC01CDE720E5D9">
-    <w:name w:val="6367FCA784544657BDFC01CDE720E5D9"/>
-    <w:rsid w:val="009125B7"/>
-  </w:style>
-  <w:style w:type="paragraph" w:customStyle="1" w:styleId="A9E4255E2EA2420C9B37B4B0E849DD71">
-    <w:name w:val="A9E4255E2EA2420C9B37B4B0E849DD71"/>
-    <w:rsid w:val="009125B7"/>
-  </w:style>
-  <w:style w:type="paragraph" w:customStyle="1" w:styleId="DDD26BA87A5F4153A5C2881820D20EE1">
-    <w:name w:val="DDD26BA87A5F4153A5C2881820D20EE1"/>
-    <w:rsid w:val="009125B7"/>
-  </w:style>
-  <w:style w:type="paragraph" w:customStyle="1" w:styleId="284FEF5BAAC741B9A8CE4BE05FB56ADC">
-    <w:name w:val="284FEF5BAAC741B9A8CE4BE05FB56ADC"/>
-    <w:rsid w:val="009125B7"/>
-  </w:style>
-  <w:style w:type="paragraph" w:customStyle="1" w:styleId="D891ED1D877D47D09EBE727EB6641334">
-    <w:name w:val="D891ED1D877D47D09EBE727EB6641334"/>
-    <w:rsid w:val="009125B7"/>
-  </w:style>
   <w:style w:type="paragraph" w:customStyle="1" w:styleId="0D4E4BE63C60492696BC7292EA24B31E">
     <w:name w:val="0D4E4BE63C60492696BC7292EA24B31E"/>
     <w:rsid w:val="009125B7"/>
@@ -4477,6 +4665,18 @@
 </file>
 
 <file path=customXml/item1.xml><?xml version="1.0" encoding="utf-8"?>
+<p:properties xmlns:p="http://schemas.microsoft.com/office/2006/metadata/properties" xmlns:xsi="http://www.w3.org/2001/XMLSchema-instance" xmlns:pc="http://schemas.microsoft.com/office/infopath/2007/PartnerControls">
+  <documentManagement>
+    <MediaServiceKeyPoints xmlns="71af3243-3dd4-4a8d-8c0d-dd76da1f02a5" xsi:nil="true"/>
+  </documentManagement>
+</p:properties>
+</file>
+
+<file path=customXml/item2.xml><?xml version="1.0" encoding="utf-8"?>
+<b:Sources xmlns:b="http://schemas.openxmlformats.org/officeDocument/2006/bibliography" xmlns="http://schemas.openxmlformats.org/officeDocument/2006/bibliography" SelectedStyle="\MLASeventhEditionOfficeOnline.xsl" StyleName="MLA" Version="7"/>
+</file>
+
+<file path=customXml/item3.xml><?xml version="1.0" encoding="utf-8"?>
 <ct:contentTypeSchema xmlns:ct="http://schemas.microsoft.com/office/2006/metadata/contentType" xmlns:ma="http://schemas.microsoft.com/office/2006/metadata/properties/metaAttributes" ct:_="" ma:_="" ma:contentTypeName="Document" ma:contentTypeID="0x01010079F111ED35F8CC479449609E8A0923A6" ma:contentTypeVersion="11" ma:contentTypeDescription="Create a new document." ma:contentTypeScope="" ma:versionID="9677210f24a1be23c92c90fd886aa0aa">
   <xsd:schema xmlns:xsd="http://www.w3.org/2001/XMLSchema" xmlns:xs="http://www.w3.org/2001/XMLSchema" xmlns:p="http://schemas.microsoft.com/office/2006/metadata/properties" xmlns:ns2="71af3243-3dd4-4a8d-8c0d-dd76da1f02a5" xmlns:ns3="16c05727-aa75-4e4a-9b5f-8a80a1165891" targetNamespace="http://schemas.microsoft.com/office/2006/metadata/properties" ma:root="true" ma:fieldsID="60e05723c5c1908df1a1a4ebf11d344e" ns2:_="" ns3:_="">
     <xsd:import namespace="71af3243-3dd4-4a8d-8c0d-dd76da1f02a5"/>
@@ -4687,7 +4887,7 @@
 </ct:contentTypeSchema>
 </file>
 
-<file path=customXml/item2.xml><?xml version="1.0" encoding="utf-8"?>
+<file path=customXml/item4.xml><?xml version="1.0" encoding="utf-8"?>
 <?mso-contentType ?>
 <FormTemplates xmlns="http://schemas.microsoft.com/sharepoint/v3/contenttype/forms">
   <Display>DocumentLibraryForm</Display>
@@ -4696,19 +4896,25 @@
 </FormTemplates>
 </file>
 
-<file path=customXml/item3.xml><?xml version="1.0" encoding="utf-8"?>
-<p:properties xmlns:p="http://schemas.microsoft.com/office/2006/metadata/properties" xmlns:xsi="http://www.w3.org/2001/XMLSchema-instance" xmlns:pc="http://schemas.microsoft.com/office/infopath/2007/PartnerControls">
-  <documentManagement>
-    <MediaServiceKeyPoints xmlns="71af3243-3dd4-4a8d-8c0d-dd76da1f02a5" xsi:nil="true"/>
-  </documentManagement>
-</p:properties>
+<file path=customXml/itemProps1.xml><?xml version="1.0" encoding="utf-8"?>
+<ds:datastoreItem xmlns:ds="http://schemas.openxmlformats.org/officeDocument/2006/customXml" ds:itemID="{02FFB3A9-0D22-476F-B4E7-F3F4C4E00959}">
+  <ds:schemaRefs>
+    <ds:schemaRef ds:uri="http://schemas.microsoft.com/office/2006/metadata/properties"/>
+    <ds:schemaRef ds:uri="http://schemas.microsoft.com/office/infopath/2007/PartnerControls"/>
+    <ds:schemaRef ds:uri="71af3243-3dd4-4a8d-8c0d-dd76da1f02a5"/>
+  </ds:schemaRefs>
+</ds:datastoreItem>
 </file>
 
-<file path=customXml/item4.xml><?xml version="1.0" encoding="utf-8"?>
-<b:Sources xmlns:b="http://schemas.openxmlformats.org/officeDocument/2006/bibliography" xmlns="http://schemas.openxmlformats.org/officeDocument/2006/bibliography" SelectedStyle="\MLASeventhEditionOfficeOnline.xsl" StyleName="MLA" Version="7"/>
+<file path=customXml/itemProps2.xml><?xml version="1.0" encoding="utf-8"?>
+<ds:datastoreItem xmlns:ds="http://schemas.openxmlformats.org/officeDocument/2006/customXml" ds:itemID="{4B68A702-0627-452B-A766-7D8E4CEF2E47}">
+  <ds:schemaRefs>
+    <ds:schemaRef ds:uri="http://schemas.openxmlformats.org/officeDocument/2006/bibliography"/>
+  </ds:schemaRefs>
+</ds:datastoreItem>
 </file>
 
-<file path=customXml/itemProps1.xml><?xml version="1.0" encoding="utf-8"?>
+<file path=customXml/itemProps3.xml><?xml version="1.0" encoding="utf-8"?>
 <ds:datastoreItem xmlns:ds="http://schemas.openxmlformats.org/officeDocument/2006/customXml" ds:itemID="{4DA33E90-79A2-4B5B-92B2-7F1F28C41DD1}">
   <ds:schemaRefs>
     <ds:schemaRef ds:uri="http://schemas.microsoft.com/office/2006/metadata/contentType"/>
@@ -4727,28 +4933,10 @@
 </ds:datastoreItem>
 </file>
 
-<file path=customXml/itemProps2.xml><?xml version="1.0" encoding="utf-8"?>
+<file path=customXml/itemProps4.xml><?xml version="1.0" encoding="utf-8"?>
 <ds:datastoreItem xmlns:ds="http://schemas.openxmlformats.org/officeDocument/2006/customXml" ds:itemID="{DF9E7EC0-B0C1-47D5-B2B3-E423363C63FD}">
   <ds:schemaRefs>
     <ds:schemaRef ds:uri="http://schemas.microsoft.com/sharepoint/v3/contenttype/forms"/>
   </ds:schemaRefs>
 </ds:datastoreItem>
-</file>
-
-<file path=customXml/itemProps3.xml><?xml version="1.0" encoding="utf-8"?>
-<ds:datastoreItem xmlns:ds="http://schemas.openxmlformats.org/officeDocument/2006/customXml" ds:itemID="{02FFB3A9-0D22-476F-B4E7-F3F4C4E00959}">
-  <ds:schemaRefs>
-    <ds:schemaRef ds:uri="http://schemas.microsoft.com/office/2006/metadata/properties"/>
-    <ds:schemaRef ds:uri="http://schemas.microsoft.com/office/infopath/2007/PartnerControls"/>
-    <ds:schemaRef ds:uri="71af3243-3dd4-4a8d-8c0d-dd76da1f02a5"/>
-  </ds:schemaRefs>
-</ds:datastoreItem>
-</file>
-
-<file path=customXml/itemProps4.xml><?xml version="1.0" encoding="utf-8"?>
-<ds:datastoreItem xmlns:ds="http://schemas.openxmlformats.org/officeDocument/2006/customXml" ds:itemID="{4B68A702-0627-452B-A766-7D8E4CEF2E47}">
-  <ds:schemaRefs>
-    <ds:schemaRef ds:uri="http://schemas.openxmlformats.org/officeDocument/2006/bibliography"/>
-  </ds:schemaRefs>
-</ds:datastoreItem>
 </file>
</xml_diff>